<commit_message>
Commiting with new/modified TestPlans
</commit_message>
<xml_diff>
--- a/TestCheck.docx
+++ b/TestCheck.docx
@@ -4,15 +4,10 @@
   <w:body>
     <w:p>
       <w:r>
-        <w:t xml:space="preserve">From </w:t>
+        <w:t xml:space="preserve">Final Test from coding 20/11/19  </w:t>
       </w:r>
-      <w:proofErr w:type="spellStart"/>
       <w:r>
-        <w:t>Powershell</w:t>
-      </w:r>
-      <w:proofErr w:type="spellEnd"/>
-      <w:r>
-        <w:t xml:space="preserve"> Final changes Test</w:t>
+        <w:t>12:01</w:t>
       </w:r>
       <w:bookmarkStart w:id="0" w:name="_GoBack"/>
       <w:bookmarkEnd w:id="0"/>

</xml_diff>